<commit_message>
Esta es mi segunda version version
</commit_message>
<xml_diff>
--- a/TallerGIT.docx
+++ b/TallerGIT.docx
@@ -3,9 +3,314 @@
 <w:document xmlns:wpc="http://schemas.microsoft.com/office/word/2010/wordprocessingCanvas" xmlns:mc="http://schemas.openxmlformats.org/markup-compatibility/2006" xmlns:o="urn:schemas-microsoft-com:office:office" xmlns:r="http://schemas.openxmlformats.org/officeDocument/2006/relationships" xmlns:m="http://schemas.openxmlformats.org/officeDocument/2006/math" xmlns:v="urn:schemas-microsoft-com:vml" xmlns:wp14="http://schemas.microsoft.com/office/word/2010/wordprocessingDrawing" xmlns:wp="http://schemas.openxmlformats.org/drawingml/2006/wordprocessingDrawing" xmlns:w10="urn:schemas-microsoft-com:office:word" xmlns:w="http://schemas.openxmlformats.org/wordprocessingml/2006/main" xmlns:w14="http://schemas.microsoft.com/office/word/2010/wordml" xmlns:w15="http://schemas.microsoft.com/office/word/2012/wordml" xmlns:wpg="http://schemas.microsoft.com/office/word/2010/wordprocessingGroup" xmlns:wpi="http://schemas.microsoft.com/office/word/2010/wordprocessingInk" xmlns:wne="http://schemas.microsoft.com/office/word/2006/wordml" xmlns:wps="http://schemas.microsoft.com/office/word/2010/wordprocessingShape" mc:Ignorable="w14 w15 wp14">
   <w:body>
     <w:p>
-      <w:r>
+      <w:pPr>
+        <w:rPr>
+          <w:lang w:val="en-US"/>
+        </w:rPr>
+      </w:pPr>
+      <w:r>
+        <w:rPr>
+          <w:lang w:val="en-US"/>
+        </w:rPr>
         <w:t>Taller GIT HUBBBB ¡!</w:t>
       </w:r>
+    </w:p>
+    <w:p>
+      <w:pPr>
+        <w:rPr>
+          <w:lang w:val="en-US"/>
+        </w:rPr>
+      </w:pPr>
+    </w:p>
+    <w:p>
+      <w:pPr>
+        <w:rPr>
+          <w:lang w:val="en-US"/>
+        </w:rPr>
+      </w:pPr>
+    </w:p>
+    <w:p>
+      <w:pPr>
+        <w:shd w:val="clear" w:color="auto" w:fill="2C66B8"/>
+        <w:spacing w:after="75" w:line="336" w:lineRule="atLeast"/>
+        <w:rPr>
+          <w:rFonts w:ascii="Helvetica" w:eastAsia="Times New Roman" w:hAnsi="Helvetica" w:cs="Helvetica"/>
+          <w:color w:val="EBEBEB"/>
+          <w:sz w:val="27"/>
+          <w:szCs w:val="27"/>
+          <w:lang w:val="en-US" w:eastAsia="es-PE"/>
+        </w:rPr>
+      </w:pPr>
+      <w:r>
+        <w:rPr>
+          <w:rFonts w:ascii="Helvetica" w:eastAsia="Times New Roman" w:hAnsi="Helvetica" w:cs="Helvetica"/>
+          <w:color w:val="EBEBEB"/>
+          <w:sz w:val="27"/>
+          <w:szCs w:val="27"/>
+          <w:lang w:val="en-US" w:eastAsia="es-PE"/>
+        </w:rPr>
+        <w:t>These release notes describe issues specific to the Git for Windows release. The release notes covering the history of the core git commands can be found </w:t>
+      </w:r>
+      <w:r>
+        <w:rPr>
+          <w:rFonts w:ascii="Helvetica" w:eastAsia="Times New Roman" w:hAnsi="Helvetica" w:cs="Helvetica"/>
+          <w:color w:val="EBEBEB"/>
+          <w:sz w:val="27"/>
+          <w:szCs w:val="27"/>
+          <w:lang w:eastAsia="es-PE"/>
+        </w:rPr>
+        <w:fldChar w:fldCharType="begin"/>
+      </w:r>
+      <w:r>
+        <w:rPr>
+          <w:rFonts w:ascii="Helvetica" w:eastAsia="Times New Roman" w:hAnsi="Helvetica" w:cs="Helvetica"/>
+          <w:color w:val="EBEBEB"/>
+          <w:sz w:val="27"/>
+          <w:szCs w:val="27"/>
+          <w:lang w:val="en-US" w:eastAsia="es-PE"/>
+        </w:rPr>
+        <w:instrText xml:space="preserve"> HYPERLINK "https://github.com/git/git/tree/master/Documentation/RelNotes" </w:instrText>
+      </w:r>
+      <w:r>
+        <w:rPr>
+          <w:rFonts w:ascii="Helvetica" w:eastAsia="Times New Roman" w:hAnsi="Helvetica" w:cs="Helvetica"/>
+          <w:color w:val="EBEBEB"/>
+          <w:sz w:val="27"/>
+          <w:szCs w:val="27"/>
+          <w:lang w:eastAsia="es-PE"/>
+        </w:rPr>
+        <w:fldChar w:fldCharType="separate"/>
+      </w:r>
+      <w:r>
+        <w:rPr>
+          <w:rFonts w:ascii="Helvetica" w:eastAsia="Times New Roman" w:hAnsi="Helvetica" w:cs="Helvetica"/>
+          <w:color w:val="A3CFFF"/>
+          <w:sz w:val="27"/>
+          <w:szCs w:val="27"/>
+          <w:u w:val="single"/>
+          <w:lang w:val="en-US" w:eastAsia="es-PE"/>
+        </w:rPr>
+        <w:t>in the Git project</w:t>
+      </w:r>
+      <w:r>
+        <w:rPr>
+          <w:rFonts w:ascii="Helvetica" w:eastAsia="Times New Roman" w:hAnsi="Helvetica" w:cs="Helvetica"/>
+          <w:color w:val="EBEBEB"/>
+          <w:sz w:val="27"/>
+          <w:szCs w:val="27"/>
+          <w:lang w:eastAsia="es-PE"/>
+        </w:rPr>
+        <w:fldChar w:fldCharType="end"/>
+      </w:r>
+      <w:r>
+        <w:rPr>
+          <w:rFonts w:ascii="Helvetica" w:eastAsia="Times New Roman" w:hAnsi="Helvetica" w:cs="Helvetica"/>
+          <w:color w:val="EBEBEB"/>
+          <w:sz w:val="27"/>
+          <w:szCs w:val="27"/>
+          <w:lang w:val="en-US" w:eastAsia="es-PE"/>
+        </w:rPr>
+        <w:t>.</w:t>
+      </w:r>
+    </w:p>
+    <w:p>
+      <w:pPr>
+        <w:shd w:val="clear" w:color="auto" w:fill="2C66B8"/>
+        <w:spacing w:after="75" w:line="336" w:lineRule="atLeast"/>
+        <w:rPr>
+          <w:rFonts w:ascii="Helvetica" w:eastAsia="Times New Roman" w:hAnsi="Helvetica" w:cs="Helvetica"/>
+          <w:color w:val="EBEBEB"/>
+          <w:sz w:val="27"/>
+          <w:szCs w:val="27"/>
+          <w:lang w:val="en-US" w:eastAsia="es-PE"/>
+        </w:rPr>
+      </w:pPr>
+      <w:r>
+        <w:rPr>
+          <w:rFonts w:ascii="Helvetica" w:eastAsia="Times New Roman" w:hAnsi="Helvetica" w:cs="Helvetica"/>
+          <w:color w:val="EBEBEB"/>
+          <w:sz w:val="27"/>
+          <w:szCs w:val="27"/>
+          <w:lang w:val="en-US" w:eastAsia="es-PE"/>
+        </w:rPr>
+        <w:t>See </w:t>
+      </w:r>
+      <w:r>
+        <w:rPr>
+          <w:rFonts w:ascii="Helvetica" w:eastAsia="Times New Roman" w:hAnsi="Helvetica" w:cs="Helvetica"/>
+          <w:color w:val="EBEBEB"/>
+          <w:sz w:val="27"/>
+          <w:szCs w:val="27"/>
+          <w:lang w:eastAsia="es-PE"/>
+        </w:rPr>
+        <w:fldChar w:fldCharType="begin"/>
+      </w:r>
+      <w:r>
+        <w:rPr>
+          <w:rFonts w:ascii="Helvetica" w:eastAsia="Times New Roman" w:hAnsi="Helvetica" w:cs="Helvetica"/>
+          <w:color w:val="EBEBEB"/>
+          <w:sz w:val="27"/>
+          <w:szCs w:val="27"/>
+          <w:lang w:val="en-US" w:eastAsia="es-PE"/>
+        </w:rPr>
+        <w:instrText xml:space="preserve"> HYPERLINK "http://git-scm.com/" </w:instrText>
+      </w:r>
+      <w:r>
+        <w:rPr>
+          <w:rFonts w:ascii="Helvetica" w:eastAsia="Times New Roman" w:hAnsi="Helvetica" w:cs="Helvetica"/>
+          <w:color w:val="EBEBEB"/>
+          <w:sz w:val="27"/>
+          <w:szCs w:val="27"/>
+          <w:lang w:eastAsia="es-PE"/>
+        </w:rPr>
+        <w:fldChar w:fldCharType="separate"/>
+      </w:r>
+      <w:r>
+        <w:rPr>
+          <w:rFonts w:ascii="Helvetica" w:eastAsia="Times New Roman" w:hAnsi="Helvetica" w:cs="Helvetica"/>
+          <w:color w:val="A3CFFF"/>
+          <w:sz w:val="27"/>
+          <w:szCs w:val="27"/>
+          <w:u w:val="single"/>
+          <w:lang w:val="en-US" w:eastAsia="es-PE"/>
+        </w:rPr>
+        <w:t>http://git-scm.com/</w:t>
+      </w:r>
+      <w:r>
+        <w:rPr>
+          <w:rFonts w:ascii="Helvetica" w:eastAsia="Times New Roman" w:hAnsi="Helvetica" w:cs="Helvetica"/>
+          <w:color w:val="EBEBEB"/>
+          <w:sz w:val="27"/>
+          <w:szCs w:val="27"/>
+          <w:lang w:eastAsia="es-PE"/>
+        </w:rPr>
+        <w:fldChar w:fldCharType="end"/>
+      </w:r>
+      <w:r>
+        <w:rPr>
+          <w:rFonts w:ascii="Helvetica" w:eastAsia="Times New Roman" w:hAnsi="Helvetica" w:cs="Helvetica"/>
+          <w:color w:val="EBEBEB"/>
+          <w:sz w:val="27"/>
+          <w:szCs w:val="27"/>
+          <w:lang w:val="en-US" w:eastAsia="es-PE"/>
+        </w:rPr>
+        <w:t> for further details about Git including ports to other operating systems. Git for Windows is hosted at </w:t>
+      </w:r>
+      <w:r>
+        <w:rPr>
+          <w:rFonts w:ascii="Helvetica" w:eastAsia="Times New Roman" w:hAnsi="Helvetica" w:cs="Helvetica"/>
+          <w:color w:val="EBEBEB"/>
+          <w:sz w:val="27"/>
+          <w:szCs w:val="27"/>
+          <w:lang w:eastAsia="es-PE"/>
+        </w:rPr>
+        <w:fldChar w:fldCharType="begin"/>
+      </w:r>
+      <w:r>
+        <w:rPr>
+          <w:rFonts w:ascii="Helvetica" w:eastAsia="Times New Roman" w:hAnsi="Helvetica" w:cs="Helvetica"/>
+          <w:color w:val="EBEBEB"/>
+          <w:sz w:val="27"/>
+          <w:szCs w:val="27"/>
+          <w:lang w:val="en-US" w:eastAsia="es-PE"/>
+        </w:rPr>
+        <w:instrText xml:space="preserve"> HYPERLINK "https://git-for-windows.github.io/" </w:instrText>
+      </w:r>
+      <w:r>
+        <w:rPr>
+          <w:rFonts w:ascii="Helvetica" w:eastAsia="Times New Roman" w:hAnsi="Helvetica" w:cs="Helvetica"/>
+          <w:color w:val="EBEBEB"/>
+          <w:sz w:val="27"/>
+          <w:szCs w:val="27"/>
+          <w:lang w:eastAsia="es-PE"/>
+        </w:rPr>
+        <w:fldChar w:fldCharType="separate"/>
+      </w:r>
+      <w:r>
+        <w:rPr>
+          <w:rFonts w:ascii="Helvetica" w:eastAsia="Times New Roman" w:hAnsi="Helvetica" w:cs="Helvetica"/>
+          <w:color w:val="A3CFFF"/>
+          <w:sz w:val="27"/>
+          <w:szCs w:val="27"/>
+          <w:u w:val="single"/>
+          <w:lang w:val="en-US" w:eastAsia="es-PE"/>
+        </w:rPr>
+        <w:t>https://git-for-windows.github.io/</w:t>
+      </w:r>
+      <w:r>
+        <w:rPr>
+          <w:rFonts w:ascii="Helvetica" w:eastAsia="Times New Roman" w:hAnsi="Helvetica" w:cs="Helvetica"/>
+          <w:color w:val="EBEBEB"/>
+          <w:sz w:val="27"/>
+          <w:szCs w:val="27"/>
+          <w:lang w:eastAsia="es-PE"/>
+        </w:rPr>
+        <w:fldChar w:fldCharType="end"/>
+      </w:r>
+      <w:r>
+        <w:rPr>
+          <w:rFonts w:ascii="Helvetica" w:eastAsia="Times New Roman" w:hAnsi="Helvetica" w:cs="Helvetica"/>
+          <w:color w:val="EBEBEB"/>
+          <w:sz w:val="27"/>
+          <w:szCs w:val="27"/>
+          <w:lang w:val="en-US" w:eastAsia="es-PE"/>
+        </w:rPr>
+        <w:t>.</w:t>
+      </w:r>
+    </w:p>
+    <w:p>
+      <w:pPr>
+        <w:shd w:val="clear" w:color="auto" w:fill="2C66B8"/>
+        <w:spacing w:before="100" w:beforeAutospacing="1" w:after="100" w:afterAutospacing="1" w:line="240" w:lineRule="auto"/>
+        <w:outlineLvl w:val="0"/>
+        <w:rPr>
+          <w:rFonts w:ascii="Helvetica" w:eastAsia="Times New Roman" w:hAnsi="Helvetica" w:cs="Helvetica"/>
+          <w:color w:val="FFFFFF"/>
+          <w:kern w:val="36"/>
+          <w:sz w:val="48"/>
+          <w:szCs w:val="48"/>
+          <w:lang w:eastAsia="es-PE"/>
+        </w:rPr>
+      </w:pPr>
+      <w:proofErr w:type="spellStart"/>
+      <w:r>
+        <w:rPr>
+          <w:rFonts w:ascii="Helvetica" w:eastAsia="Times New Roman" w:hAnsi="Helvetica" w:cs="Helvetica"/>
+          <w:color w:val="FFFFFF"/>
+          <w:kern w:val="36"/>
+          <w:sz w:val="48"/>
+          <w:szCs w:val="48"/>
+          <w:lang w:eastAsia="es-PE"/>
+        </w:rPr>
+        <w:t>Known</w:t>
+      </w:r>
+      <w:proofErr w:type="spellEnd"/>
+      <w:r>
+        <w:rPr>
+          <w:rFonts w:ascii="Helvetica" w:eastAsia="Times New Roman" w:hAnsi="Helvetica" w:cs="Helvetica"/>
+          <w:color w:val="FFFFFF"/>
+          <w:kern w:val="36"/>
+          <w:sz w:val="48"/>
+          <w:szCs w:val="48"/>
+          <w:lang w:eastAsia="es-PE"/>
+        </w:rPr>
+        <w:t xml:space="preserve"> </w:t>
+      </w:r>
+      <w:proofErr w:type="spellStart"/>
+      <w:r>
+        <w:rPr>
+          <w:rFonts w:ascii="Helvetica" w:eastAsia="Times New Roman" w:hAnsi="Helvetica" w:cs="Helvetica"/>
+          <w:color w:val="FFFFFF"/>
+          <w:kern w:val="36"/>
+          <w:sz w:val="48"/>
+          <w:szCs w:val="48"/>
+          <w:lang w:eastAsia="es-PE"/>
+        </w:rPr>
+        <w:t>issues</w:t>
+      </w:r>
+      <w:proofErr w:type="spellEnd"/>
+    </w:p>
+    <w:p>
       <w:bookmarkStart w:id="0" w:name="_GoBack"/>
       <w:bookmarkEnd w:id="0"/>
     </w:p>
@@ -413,6 +718,27 @@
     <w:name w:val="Normal"/>
     <w:qFormat/>
   </w:style>
+  <w:style w:type="paragraph" w:styleId="Ttulo1">
+    <w:name w:val="heading 1"/>
+    <w:basedOn w:val="Normal"/>
+    <w:link w:val="Ttulo1Car"/>
+    <w:uiPriority w:val="9"/>
+    <w:qFormat/>
+    <w:rsid w:val="00500C76"/>
+    <w:pPr>
+      <w:spacing w:before="100" w:beforeAutospacing="1" w:after="100" w:afterAutospacing="1" w:line="240" w:lineRule="auto"/>
+      <w:outlineLvl w:val="0"/>
+    </w:pPr>
+    <w:rPr>
+      <w:rFonts w:ascii="Times New Roman" w:eastAsia="Times New Roman" w:hAnsi="Times New Roman" w:cs="Times New Roman"/>
+      <w:b/>
+      <w:bCs/>
+      <w:kern w:val="36"/>
+      <w:sz w:val="48"/>
+      <w:szCs w:val="48"/>
+      <w:lang w:eastAsia="es-PE"/>
+    </w:rPr>
+  </w:style>
   <w:style w:type="character" w:default="1" w:styleId="Fuentedeprrafopredeter">
     <w:name w:val="Default Paragraph Font"/>
     <w:uiPriority w:val="1"/>
@@ -439,6 +765,56 @@
     <w:uiPriority w:val="99"/>
     <w:semiHidden/>
     <w:unhideWhenUsed/>
+  </w:style>
+  <w:style w:type="character" w:customStyle="1" w:styleId="Ttulo1Car">
+    <w:name w:val="Título 1 Car"/>
+    <w:basedOn w:val="Fuentedeprrafopredeter"/>
+    <w:link w:val="Ttulo1"/>
+    <w:uiPriority w:val="9"/>
+    <w:rsid w:val="00500C76"/>
+    <w:rPr>
+      <w:rFonts w:ascii="Times New Roman" w:eastAsia="Times New Roman" w:hAnsi="Times New Roman" w:cs="Times New Roman"/>
+      <w:b/>
+      <w:bCs/>
+      <w:kern w:val="36"/>
+      <w:sz w:val="48"/>
+      <w:szCs w:val="48"/>
+      <w:lang w:eastAsia="es-PE"/>
+    </w:rPr>
+  </w:style>
+  <w:style w:type="paragraph" w:styleId="NormalWeb">
+    <w:name w:val="Normal (Web)"/>
+    <w:basedOn w:val="Normal"/>
+    <w:uiPriority w:val="99"/>
+    <w:semiHidden/>
+    <w:unhideWhenUsed/>
+    <w:rsid w:val="00500C76"/>
+    <w:pPr>
+      <w:spacing w:before="100" w:beforeAutospacing="1" w:after="100" w:afterAutospacing="1" w:line="240" w:lineRule="auto"/>
+    </w:pPr>
+    <w:rPr>
+      <w:rFonts w:ascii="Times New Roman" w:eastAsia="Times New Roman" w:hAnsi="Times New Roman" w:cs="Times New Roman"/>
+      <w:sz w:val="24"/>
+      <w:szCs w:val="24"/>
+      <w:lang w:eastAsia="es-PE"/>
+    </w:rPr>
+  </w:style>
+  <w:style w:type="character" w:customStyle="1" w:styleId="apple-converted-space">
+    <w:name w:val="apple-converted-space"/>
+    <w:basedOn w:val="Fuentedeprrafopredeter"/>
+    <w:rsid w:val="00500C76"/>
+  </w:style>
+  <w:style w:type="character" w:styleId="Hipervnculo">
+    <w:name w:val="Hyperlink"/>
+    <w:basedOn w:val="Fuentedeprrafopredeter"/>
+    <w:uiPriority w:val="99"/>
+    <w:semiHidden/>
+    <w:unhideWhenUsed/>
+    <w:rsid w:val="00500C76"/>
+    <w:rPr>
+      <w:color w:val="0000FF"/>
+      <w:u w:val="single"/>
+    </w:rPr>
   </w:style>
 </w:styles>
 </file>

</xml_diff>

<commit_message>
Esta es mi tercera version version con imagen
</commit_message>
<xml_diff>
--- a/TallerGIT.docx
+++ b/TallerGIT.docx
@@ -51,57 +51,43 @@
         </w:rPr>
         <w:t>These release notes describe issues specific to the Git for Windows release. The release notes covering the history of the core git commands can be found </w:t>
       </w:r>
-      <w:r>
-        <w:rPr>
-          <w:rFonts w:ascii="Helvetica" w:eastAsia="Times New Roman" w:hAnsi="Helvetica" w:cs="Helvetica"/>
-          <w:color w:val="EBEBEB"/>
-          <w:sz w:val="27"/>
-          <w:szCs w:val="27"/>
-          <w:lang w:eastAsia="es-PE"/>
-        </w:rPr>
-        <w:fldChar w:fldCharType="begin"/>
-      </w:r>
-      <w:r>
-        <w:rPr>
-          <w:rFonts w:ascii="Helvetica" w:eastAsia="Times New Roman" w:hAnsi="Helvetica" w:cs="Helvetica"/>
-          <w:color w:val="EBEBEB"/>
-          <w:sz w:val="27"/>
-          <w:szCs w:val="27"/>
-          <w:lang w:val="en-US" w:eastAsia="es-PE"/>
-        </w:rPr>
-        <w:instrText xml:space="preserve"> HYPERLINK "https://github.com/git/git/tree/master/Documentation/RelNotes" </w:instrText>
-      </w:r>
-      <w:r>
-        <w:rPr>
-          <w:rFonts w:ascii="Helvetica" w:eastAsia="Times New Roman" w:hAnsi="Helvetica" w:cs="Helvetica"/>
-          <w:color w:val="EBEBEB"/>
-          <w:sz w:val="27"/>
-          <w:szCs w:val="27"/>
-          <w:lang w:eastAsia="es-PE"/>
-        </w:rPr>
-        <w:fldChar w:fldCharType="separate"/>
-      </w:r>
-      <w:r>
-        <w:rPr>
-          <w:rFonts w:ascii="Helvetica" w:eastAsia="Times New Roman" w:hAnsi="Helvetica" w:cs="Helvetica"/>
-          <w:color w:val="A3CFFF"/>
-          <w:sz w:val="27"/>
-          <w:szCs w:val="27"/>
-          <w:u w:val="single"/>
-          <w:lang w:val="en-US" w:eastAsia="es-PE"/>
-        </w:rPr>
-        <w:t>in the Git project</w:t>
-      </w:r>
-      <w:r>
-        <w:rPr>
-          <w:rFonts w:ascii="Helvetica" w:eastAsia="Times New Roman" w:hAnsi="Helvetica" w:cs="Helvetica"/>
-          <w:color w:val="EBEBEB"/>
-          <w:sz w:val="27"/>
-          <w:szCs w:val="27"/>
-          <w:lang w:eastAsia="es-PE"/>
-        </w:rPr>
-        <w:fldChar w:fldCharType="end"/>
-      </w:r>
+      <w:hyperlink r:id="rId4" w:history="1">
+        <w:r>
+          <w:rPr>
+            <w:rFonts w:ascii="Helvetica" w:eastAsia="Times New Roman" w:hAnsi="Helvetica" w:cs="Helvetica"/>
+            <w:color w:val="A3CFFF"/>
+            <w:sz w:val="27"/>
+            <w:szCs w:val="27"/>
+            <w:u w:val="single"/>
+            <w:lang w:val="en-US" w:eastAsia="es-PE"/>
+          </w:rPr>
+          <w:t xml:space="preserve">in the </w:t>
+        </w:r>
+        <w:proofErr w:type="spellStart"/>
+        <w:r>
+          <w:rPr>
+            <w:rFonts w:ascii="Helvetica" w:eastAsia="Times New Roman" w:hAnsi="Helvetica" w:cs="Helvetica"/>
+            <w:color w:val="A3CFFF"/>
+            <w:sz w:val="27"/>
+            <w:szCs w:val="27"/>
+            <w:u w:val="single"/>
+            <w:lang w:val="en-US" w:eastAsia="es-PE"/>
+          </w:rPr>
+          <w:t>Git</w:t>
+        </w:r>
+        <w:proofErr w:type="spellEnd"/>
+        <w:r>
+          <w:rPr>
+            <w:rFonts w:ascii="Helvetica" w:eastAsia="Times New Roman" w:hAnsi="Helvetica" w:cs="Helvetica"/>
+            <w:color w:val="A3CFFF"/>
+            <w:sz w:val="27"/>
+            <w:szCs w:val="27"/>
+            <w:u w:val="single"/>
+            <w:lang w:val="en-US" w:eastAsia="es-PE"/>
+          </w:rPr>
+          <w:t xml:space="preserve"> project</w:t>
+        </w:r>
+      </w:hyperlink>
       <w:r>
         <w:rPr>
           <w:rFonts w:ascii="Helvetica" w:eastAsia="Times New Roman" w:hAnsi="Helvetica" w:cs="Helvetica"/>
@@ -135,16 +121,19 @@
         </w:rPr>
         <w:t>See </w:t>
       </w:r>
-      <w:r>
-        <w:rPr>
-          <w:rFonts w:ascii="Helvetica" w:eastAsia="Times New Roman" w:hAnsi="Helvetica" w:cs="Helvetica"/>
-          <w:color w:val="EBEBEB"/>
-          <w:sz w:val="27"/>
-          <w:szCs w:val="27"/>
-          <w:lang w:eastAsia="es-PE"/>
-        </w:rPr>
-        <w:fldChar w:fldCharType="begin"/>
-      </w:r>
+      <w:hyperlink r:id="rId5" w:history="1">
+        <w:r>
+          <w:rPr>
+            <w:rFonts w:ascii="Helvetica" w:eastAsia="Times New Roman" w:hAnsi="Helvetica" w:cs="Helvetica"/>
+            <w:color w:val="A3CFFF"/>
+            <w:sz w:val="27"/>
+            <w:szCs w:val="27"/>
+            <w:u w:val="single"/>
+            <w:lang w:val="en-US" w:eastAsia="es-PE"/>
+          </w:rPr>
+          <w:t>http://git-scm.com/</w:t>
+        </w:r>
+      </w:hyperlink>
       <w:r>
         <w:rPr>
           <w:rFonts w:ascii="Helvetica" w:eastAsia="Times New Roman" w:hAnsi="Helvetica" w:cs="Helvetica"/>
@@ -153,100 +142,21 @@
           <w:szCs w:val="27"/>
           <w:lang w:val="en-US" w:eastAsia="es-PE"/>
         </w:rPr>
-        <w:instrText xml:space="preserve"> HYPERLINK "http://git-scm.com/" </w:instrText>
-      </w:r>
-      <w:r>
-        <w:rPr>
-          <w:rFonts w:ascii="Helvetica" w:eastAsia="Times New Roman" w:hAnsi="Helvetica" w:cs="Helvetica"/>
-          <w:color w:val="EBEBEB"/>
-          <w:sz w:val="27"/>
-          <w:szCs w:val="27"/>
-          <w:lang w:eastAsia="es-PE"/>
-        </w:rPr>
-        <w:fldChar w:fldCharType="separate"/>
-      </w:r>
-      <w:r>
-        <w:rPr>
-          <w:rFonts w:ascii="Helvetica" w:eastAsia="Times New Roman" w:hAnsi="Helvetica" w:cs="Helvetica"/>
-          <w:color w:val="A3CFFF"/>
-          <w:sz w:val="27"/>
-          <w:szCs w:val="27"/>
-          <w:u w:val="single"/>
-          <w:lang w:val="en-US" w:eastAsia="es-PE"/>
-        </w:rPr>
-        <w:t>http://git-scm.com/</w:t>
-      </w:r>
-      <w:r>
-        <w:rPr>
-          <w:rFonts w:ascii="Helvetica" w:eastAsia="Times New Roman" w:hAnsi="Helvetica" w:cs="Helvetica"/>
-          <w:color w:val="EBEBEB"/>
-          <w:sz w:val="27"/>
-          <w:szCs w:val="27"/>
-          <w:lang w:eastAsia="es-PE"/>
-        </w:rPr>
-        <w:fldChar w:fldCharType="end"/>
-      </w:r>
-      <w:r>
-        <w:rPr>
-          <w:rFonts w:ascii="Helvetica" w:eastAsia="Times New Roman" w:hAnsi="Helvetica" w:cs="Helvetica"/>
-          <w:color w:val="EBEBEB"/>
-          <w:sz w:val="27"/>
-          <w:szCs w:val="27"/>
-          <w:lang w:val="en-US" w:eastAsia="es-PE"/>
-        </w:rPr>
         <w:t> for further details about Git including ports to other operating systems. Git for Windows is hosted at </w:t>
       </w:r>
-      <w:r>
-        <w:rPr>
-          <w:rFonts w:ascii="Helvetica" w:eastAsia="Times New Roman" w:hAnsi="Helvetica" w:cs="Helvetica"/>
-          <w:color w:val="EBEBEB"/>
-          <w:sz w:val="27"/>
-          <w:szCs w:val="27"/>
-          <w:lang w:eastAsia="es-PE"/>
-        </w:rPr>
-        <w:fldChar w:fldCharType="begin"/>
-      </w:r>
-      <w:r>
-        <w:rPr>
-          <w:rFonts w:ascii="Helvetica" w:eastAsia="Times New Roman" w:hAnsi="Helvetica" w:cs="Helvetica"/>
-          <w:color w:val="EBEBEB"/>
-          <w:sz w:val="27"/>
-          <w:szCs w:val="27"/>
-          <w:lang w:val="en-US" w:eastAsia="es-PE"/>
-        </w:rPr>
-        <w:instrText xml:space="preserve"> HYPERLINK "https://git-for-windows.github.io/" </w:instrText>
-      </w:r>
-      <w:r>
-        <w:rPr>
-          <w:rFonts w:ascii="Helvetica" w:eastAsia="Times New Roman" w:hAnsi="Helvetica" w:cs="Helvetica"/>
-          <w:color w:val="EBEBEB"/>
-          <w:sz w:val="27"/>
-          <w:szCs w:val="27"/>
-          <w:lang w:eastAsia="es-PE"/>
-        </w:rPr>
-        <w:fldChar w:fldCharType="separate"/>
-      </w:r>
-      <w:r>
-        <w:rPr>
-          <w:rFonts w:ascii="Helvetica" w:eastAsia="Times New Roman" w:hAnsi="Helvetica" w:cs="Helvetica"/>
-          <w:color w:val="A3CFFF"/>
-          <w:sz w:val="27"/>
-          <w:szCs w:val="27"/>
-          <w:u w:val="single"/>
-          <w:lang w:val="en-US" w:eastAsia="es-PE"/>
-        </w:rPr>
-        <w:t>https://git-for-windows.github.io/</w:t>
-      </w:r>
-      <w:r>
-        <w:rPr>
-          <w:rFonts w:ascii="Helvetica" w:eastAsia="Times New Roman" w:hAnsi="Helvetica" w:cs="Helvetica"/>
-          <w:color w:val="EBEBEB"/>
-          <w:sz w:val="27"/>
-          <w:szCs w:val="27"/>
-          <w:lang w:eastAsia="es-PE"/>
-        </w:rPr>
-        <w:fldChar w:fldCharType="end"/>
-      </w:r>
+      <w:hyperlink r:id="rId6" w:history="1">
+        <w:r>
+          <w:rPr>
+            <w:rFonts w:ascii="Helvetica" w:eastAsia="Times New Roman" w:hAnsi="Helvetica" w:cs="Helvetica"/>
+            <w:color w:val="A3CFFF"/>
+            <w:sz w:val="27"/>
+            <w:szCs w:val="27"/>
+            <w:u w:val="single"/>
+            <w:lang w:val="en-US" w:eastAsia="es-PE"/>
+          </w:rPr>
+          <w:t>https://git-for-windows.github.io/</w:t>
+        </w:r>
+      </w:hyperlink>
       <w:r>
         <w:rPr>
           <w:rFonts w:ascii="Helvetica" w:eastAsia="Times New Roman" w:hAnsi="Helvetica" w:cs="Helvetica"/>
@@ -310,7 +220,49 @@
       </w:r>
       <w:proofErr w:type="spellEnd"/>
     </w:p>
+    <w:p/>
     <w:p>
+      <w:r>
+        <w:rPr>
+          <w:noProof/>
+          <w:lang w:eastAsia="es-PE"/>
+        </w:rPr>
+        <w:drawing>
+          <wp:inline distT="0" distB="0" distL="0" distR="0" wp14:anchorId="397A13C4" wp14:editId="150A5909">
+            <wp:extent cx="5612130" cy="4209415"/>
+            <wp:effectExtent l="0" t="0" r="7620" b="635"/>
+            <wp:docPr id="1" name="Imagen 1"/>
+            <wp:cNvGraphicFramePr>
+              <a:graphicFrameLocks xmlns:a="http://schemas.openxmlformats.org/drawingml/2006/main" noChangeAspect="1"/>
+            </wp:cNvGraphicFramePr>
+            <a:graphic xmlns:a="http://schemas.openxmlformats.org/drawingml/2006/main">
+              <a:graphicData uri="http://schemas.openxmlformats.org/drawingml/2006/picture">
+                <pic:pic xmlns:pic="http://schemas.openxmlformats.org/drawingml/2006/picture">
+                  <pic:nvPicPr>
+                    <pic:cNvPr id="1" name=""/>
+                    <pic:cNvPicPr/>
+                  </pic:nvPicPr>
+                  <pic:blipFill>
+                    <a:blip r:embed="rId7"/>
+                    <a:stretch>
+                      <a:fillRect/>
+                    </a:stretch>
+                  </pic:blipFill>
+                  <pic:spPr>
+                    <a:xfrm>
+                      <a:off x="0" y="0"/>
+                      <a:ext cx="5612130" cy="4209415"/>
+                    </a:xfrm>
+                    <a:prstGeom prst="rect">
+                      <a:avLst/>
+                    </a:prstGeom>
+                  </pic:spPr>
+                </pic:pic>
+              </a:graphicData>
+            </a:graphic>
+          </wp:inline>
+        </w:drawing>
+      </w:r>
       <w:bookmarkStart w:id="0" w:name="_GoBack"/>
       <w:bookmarkEnd w:id="0"/>
     </w:p>

</xml_diff>